<commit_message>
Completed skeleton of Project on 1/31/20. Completed UserInterface with Contestant firtname, lastname, emailaddress, and registration number for basic functionality
</commit_message>
<xml_diff>
--- a/011_Sweepstakes_User_Stories (1).docx
+++ b/011_Sweepstakes_User_Stories (1).docx
@@ -5,101 +5,129 @@
     <w:p>
       <w:pPr>
         <w:spacing w:line="257" w:lineRule="auto"/>
-      </w:pPr>
+        <w:rPr>
+          <w:highlight w:val="yellow"/>
+        </w:rPr>
+      </w:pPr>
+      <w:r>
+        <w:rPr>
+          <w:rFonts w:ascii="Calibri" w:eastAsia="Calibri" w:hAnsi="Calibri" w:cs="Calibri"/>
+          <w:b/>
+          <w:bCs/>
+          <w:highlight w:val="yellow"/>
+        </w:rPr>
+        <w:t>100 points</w:t>
+      </w:r>
+    </w:p>
+    <w:p>
+      <w:pPr>
+        <w:spacing w:line="257" w:lineRule="auto"/>
+        <w:rPr>
+          <w:highlight w:val="yellow"/>
+        </w:rPr>
+      </w:pPr>
+      <w:r>
+        <w:rPr>
+          <w:rFonts w:ascii="Calibri" w:eastAsia="Calibri" w:hAnsi="Calibri" w:cs="Calibri"/>
+          <w:highlight w:val="yellow"/>
+        </w:rPr>
+        <w:t>You are part of a team working on an application that provides the functionality to manage many sweepstakes. Marketing firms are likely purchasers and users of the backend application, and they can choose to use your functionality however they like! It is up to you, the developer, to create the backend application to implement the logic for the functions and pieces of functionality requested below.</w:t>
+      </w:r>
+    </w:p>
+    <w:p>
+      <w:pPr>
+        <w:spacing w:line="257" w:lineRule="auto"/>
+        <w:rPr>
+          <w:highlight w:val="yellow"/>
+        </w:rPr>
+      </w:pPr>
+      <w:r>
+        <w:rPr>
+          <w:rFonts w:ascii="Calibri" w:eastAsia="Calibri" w:hAnsi="Calibri" w:cs="Calibri"/>
+          <w:b/>
+          <w:bCs/>
+          <w:highlight w:val="yellow"/>
+        </w:rPr>
+        <w:t>(5 points)</w:t>
+      </w:r>
+      <w:r>
+        <w:rPr>
+          <w:rFonts w:ascii="Calibri" w:eastAsia="Calibri" w:hAnsi="Calibri" w:cs="Calibri"/>
+          <w:highlight w:val="yellow"/>
+        </w:rPr>
+        <w:t xml:space="preserve"> As a developer, I want consistent commits and descriptive commit messages. </w:t>
+      </w:r>
+    </w:p>
+    <w:p>
+      <w:pPr>
+        <w:spacing w:line="257" w:lineRule="auto"/>
+        <w:rPr>
+          <w:highlight w:val="green"/>
+        </w:rPr>
+      </w:pPr>
+      <w:r>
+        <w:rPr>
+          <w:rFonts w:ascii="Calibri" w:eastAsia="Calibri" w:hAnsi="Calibri" w:cs="Calibri"/>
+          <w:b/>
+          <w:bCs/>
+          <w:highlight w:val="green"/>
+        </w:rPr>
+        <w:t>(5 points)</w:t>
+      </w:r>
+      <w:r>
+        <w:rPr>
+          <w:rFonts w:ascii="Calibri" w:eastAsia="Calibri" w:hAnsi="Calibri" w:cs="Calibri"/>
+          <w:highlight w:val="green"/>
+        </w:rPr>
+        <w:t xml:space="preserve"> As a developer, I want to create a Contestant class that has a first name, last name, email address, and registration number.</w:t>
+      </w:r>
       <w:bookmarkStart w:id="0" w:name="_GoBack"/>
       <w:bookmarkEnd w:id="0"/>
+    </w:p>
+    <w:p>
+      <w:pPr>
+        <w:spacing w:line="257" w:lineRule="auto"/>
+        <w:rPr>
+          <w:highlight w:val="cyan"/>
+        </w:rPr>
+      </w:pPr>
       <w:r>
         <w:rPr>
           <w:rFonts w:ascii="Calibri" w:eastAsia="Calibri" w:hAnsi="Calibri" w:cs="Calibri"/>
           <w:b/>
           <w:bCs/>
-        </w:rPr>
-        <w:t>100 points</w:t>
+          <w:highlight w:val="cyan"/>
+        </w:rPr>
+        <w:t>(10 points)</w:t>
+      </w:r>
+      <w:r>
+        <w:rPr>
+          <w:rFonts w:ascii="Calibri" w:eastAsia="Calibri" w:hAnsi="Calibri" w:cs="Calibri"/>
+          <w:highlight w:val="cyan"/>
+        </w:rPr>
+        <w:t xml:space="preserve"> As a developer, I want to create a user interface for any information the application would need to get from the user. One example would be the functionality to assign a Contestant object a first name, last name, email address, and registration number.</w:t>
       </w:r>
     </w:p>
     <w:p>
       <w:pPr>
         <w:spacing w:line="257" w:lineRule="auto"/>
-      </w:pPr>
-      <w:r>
-        <w:rPr>
-          <w:rFonts w:ascii="Calibri" w:eastAsia="Calibri" w:hAnsi="Calibri" w:cs="Calibri"/>
-        </w:rPr>
-        <w:t>You are part of a team working on an application that provides the functionality to manage many sweepstakes. Marketing firms are likely purchasers and users of the backend application, and they can choose to use your functionality however they like! It is up to you, the developer, to create the backend application to implement the logic for the functions and pieces of functionality requested below.</w:t>
-      </w:r>
-    </w:p>
-    <w:p>
-      <w:pPr>
-        <w:spacing w:line="257" w:lineRule="auto"/>
+        <w:rPr>
+          <w:highlight w:val="yellow"/>
+        </w:rPr>
       </w:pPr>
       <w:r>
         <w:rPr>
           <w:rFonts w:ascii="Calibri" w:eastAsia="Calibri" w:hAnsi="Calibri" w:cs="Calibri"/>
           <w:b/>
           <w:bCs/>
-        </w:rPr>
-        <w:t>(5 points)</w:t>
-      </w:r>
-      <w:r>
-        <w:rPr>
-          <w:rFonts w:ascii="Calibri" w:eastAsia="Calibri" w:hAnsi="Calibri" w:cs="Calibri"/>
-        </w:rPr>
-        <w:t xml:space="preserve"> As a developer, I want consistent commits and descriptive commit messages. </w:t>
-      </w:r>
-    </w:p>
-    <w:p>
-      <w:pPr>
-        <w:spacing w:line="257" w:lineRule="auto"/>
-      </w:pPr>
-      <w:r>
-        <w:rPr>
-          <w:rFonts w:ascii="Calibri" w:eastAsia="Calibri" w:hAnsi="Calibri" w:cs="Calibri"/>
-          <w:b/>
-          <w:bCs/>
-        </w:rPr>
-        <w:t>(5 points)</w:t>
-      </w:r>
-      <w:r>
-        <w:rPr>
-          <w:rFonts w:ascii="Calibri" w:eastAsia="Calibri" w:hAnsi="Calibri" w:cs="Calibri"/>
-        </w:rPr>
-        <w:t xml:space="preserve"> As a developer, I want to create a Contestant class that has a first name, last name, email address, and registration number.</w:t>
-      </w:r>
-    </w:p>
-    <w:p>
-      <w:pPr>
-        <w:spacing w:line="257" w:lineRule="auto"/>
-      </w:pPr>
-      <w:r>
-        <w:rPr>
-          <w:rFonts w:ascii="Calibri" w:eastAsia="Calibri" w:hAnsi="Calibri" w:cs="Calibri"/>
-          <w:b/>
-          <w:bCs/>
-        </w:rPr>
-        <w:t>(10 points)</w:t>
-      </w:r>
-      <w:r>
-        <w:rPr>
-          <w:rFonts w:ascii="Calibri" w:eastAsia="Calibri" w:hAnsi="Calibri" w:cs="Calibri"/>
-        </w:rPr>
-        <w:t xml:space="preserve"> As a developer, I want to create a user interface for any information the application would need to get from the user. One example would be the functionality to assign a Contestant object a first name, last name, email address, and registration number.</w:t>
-      </w:r>
-    </w:p>
-    <w:p>
-      <w:pPr>
-        <w:spacing w:line="257" w:lineRule="auto"/>
-      </w:pPr>
-      <w:r>
-        <w:rPr>
-          <w:rFonts w:ascii="Calibri" w:eastAsia="Calibri" w:hAnsi="Calibri" w:cs="Calibri"/>
-          <w:b/>
-          <w:bCs/>
+          <w:highlight w:val="yellow"/>
         </w:rPr>
         <w:t>(15 points)</w:t>
       </w:r>
       <w:r>
         <w:rPr>
           <w:rFonts w:ascii="Calibri" w:eastAsia="Calibri" w:hAnsi="Calibri" w:cs="Calibri"/>
+          <w:highlight w:val="yellow"/>
         </w:rPr>
         <w:t xml:space="preserve"> As a developer, I want to create a Sweepstakes class that uses the Dictionary data structure as an underlying structure. The Sweepstakes class will have the following methods with full implementation (write the functionality) of each method:</w:t>
       </w:r>
@@ -111,12 +139,25 @@
           <w:ilvl w:val="0"/>
           <w:numId w:val="1"/>
         </w:numPr>
-      </w:pPr>
-      <w:r>
-        <w:rPr>
-          <w:rFonts w:ascii="Calibri" w:eastAsia="Calibri" w:hAnsi="Calibri" w:cs="Calibri"/>
-        </w:rPr>
-        <w:t>Sweepstakes(string name)</w:t>
+        <w:rPr>
+          <w:highlight w:val="yellow"/>
+        </w:rPr>
+      </w:pPr>
+      <w:proofErr w:type="gramStart"/>
+      <w:r>
+        <w:rPr>
+          <w:rFonts w:ascii="Calibri" w:eastAsia="Calibri" w:hAnsi="Calibri" w:cs="Calibri"/>
+          <w:highlight w:val="yellow"/>
+        </w:rPr>
+        <w:t>Sweepstakes(</w:t>
+      </w:r>
+      <w:proofErr w:type="gramEnd"/>
+      <w:r>
+        <w:rPr>
+          <w:rFonts w:ascii="Calibri" w:eastAsia="Calibri" w:hAnsi="Calibri" w:cs="Calibri"/>
+          <w:highlight w:val="yellow"/>
+        </w:rPr>
+        <w:t>string name)</w:t>
       </w:r>
     </w:p>
     <w:p>
@@ -126,12 +167,41 @@
           <w:ilvl w:val="0"/>
           <w:numId w:val="1"/>
         </w:numPr>
-      </w:pPr>
-      <w:r>
-        <w:rPr>
-          <w:rFonts w:ascii="Calibri" w:eastAsia="Calibri" w:hAnsi="Calibri" w:cs="Calibri"/>
-        </w:rPr>
-        <w:t>void RegisterContestant(Contestant contestant)</w:t>
+        <w:rPr>
+          <w:highlight w:val="yellow"/>
+        </w:rPr>
+      </w:pPr>
+      <w:r>
+        <w:rPr>
+          <w:rFonts w:ascii="Calibri" w:eastAsia="Calibri" w:hAnsi="Calibri" w:cs="Calibri"/>
+          <w:highlight w:val="yellow"/>
+        </w:rPr>
+        <w:t xml:space="preserve">void </w:t>
+      </w:r>
+      <w:proofErr w:type="spellStart"/>
+      <w:proofErr w:type="gramStart"/>
+      <w:r>
+        <w:rPr>
+          <w:rFonts w:ascii="Calibri" w:eastAsia="Calibri" w:hAnsi="Calibri" w:cs="Calibri"/>
+          <w:highlight w:val="yellow"/>
+        </w:rPr>
+        <w:t>RegisterContestant</w:t>
+      </w:r>
+      <w:proofErr w:type="spellEnd"/>
+      <w:r>
+        <w:rPr>
+          <w:rFonts w:ascii="Calibri" w:eastAsia="Calibri" w:hAnsi="Calibri" w:cs="Calibri"/>
+          <w:highlight w:val="yellow"/>
+        </w:rPr>
+        <w:t>(</w:t>
+      </w:r>
+      <w:proofErr w:type="gramEnd"/>
+      <w:r>
+        <w:rPr>
+          <w:rFonts w:ascii="Calibri" w:eastAsia="Calibri" w:hAnsi="Calibri" w:cs="Calibri"/>
+          <w:highlight w:val="yellow"/>
+        </w:rPr>
+        <w:t>Contestant contestant)</w:t>
       </w:r>
     </w:p>
     <w:p>
@@ -141,12 +211,41 @@
           <w:ilvl w:val="0"/>
           <w:numId w:val="1"/>
         </w:numPr>
-      </w:pPr>
-      <w:r>
-        <w:rPr>
-          <w:rFonts w:ascii="Calibri" w:eastAsia="Calibri" w:hAnsi="Calibri" w:cs="Calibri"/>
-        </w:rPr>
-        <w:t>Contestant PickWinner()</w:t>
+        <w:rPr>
+          <w:highlight w:val="yellow"/>
+        </w:rPr>
+      </w:pPr>
+      <w:r>
+        <w:rPr>
+          <w:rFonts w:ascii="Calibri" w:eastAsia="Calibri" w:hAnsi="Calibri" w:cs="Calibri"/>
+          <w:highlight w:val="yellow"/>
+        </w:rPr>
+        <w:t xml:space="preserve">Contestant </w:t>
+      </w:r>
+      <w:proofErr w:type="spellStart"/>
+      <w:proofErr w:type="gramStart"/>
+      <w:r>
+        <w:rPr>
+          <w:rFonts w:ascii="Calibri" w:eastAsia="Calibri" w:hAnsi="Calibri" w:cs="Calibri"/>
+          <w:highlight w:val="yellow"/>
+        </w:rPr>
+        <w:t>PickWinner</w:t>
+      </w:r>
+      <w:proofErr w:type="spellEnd"/>
+      <w:r>
+        <w:rPr>
+          <w:rFonts w:ascii="Calibri" w:eastAsia="Calibri" w:hAnsi="Calibri" w:cs="Calibri"/>
+          <w:highlight w:val="yellow"/>
+        </w:rPr>
+        <w:t>(</w:t>
+      </w:r>
+      <w:proofErr w:type="gramEnd"/>
+      <w:r>
+        <w:rPr>
+          <w:rFonts w:ascii="Calibri" w:eastAsia="Calibri" w:hAnsi="Calibri" w:cs="Calibri"/>
+          <w:highlight w:val="yellow"/>
+        </w:rPr>
+        <w:t>)</w:t>
       </w:r>
     </w:p>
     <w:p>
@@ -156,31 +255,81 @@
           <w:ilvl w:val="0"/>
           <w:numId w:val="1"/>
         </w:numPr>
-      </w:pPr>
-      <w:r>
-        <w:rPr>
-          <w:rFonts w:ascii="Calibri" w:eastAsia="Calibri" w:hAnsi="Calibri" w:cs="Calibri"/>
-        </w:rPr>
-        <w:t>void PrintContestantInfo(Contestant contestant)</w:t>
+        <w:rPr>
+          <w:highlight w:val="yellow"/>
+        </w:rPr>
+      </w:pPr>
+      <w:r>
+        <w:rPr>
+          <w:rFonts w:ascii="Calibri" w:eastAsia="Calibri" w:hAnsi="Calibri" w:cs="Calibri"/>
+          <w:highlight w:val="yellow"/>
+        </w:rPr>
+        <w:t xml:space="preserve">void </w:t>
+      </w:r>
+      <w:proofErr w:type="spellStart"/>
+      <w:proofErr w:type="gramStart"/>
+      <w:r>
+        <w:rPr>
+          <w:rFonts w:ascii="Calibri" w:eastAsia="Calibri" w:hAnsi="Calibri" w:cs="Calibri"/>
+          <w:highlight w:val="yellow"/>
+        </w:rPr>
+        <w:t>PrintContestantInfo</w:t>
+      </w:r>
+      <w:proofErr w:type="spellEnd"/>
+      <w:r>
+        <w:rPr>
+          <w:rFonts w:ascii="Calibri" w:eastAsia="Calibri" w:hAnsi="Calibri" w:cs="Calibri"/>
+          <w:highlight w:val="yellow"/>
+        </w:rPr>
+        <w:t>(</w:t>
+      </w:r>
+      <w:proofErr w:type="gramEnd"/>
+      <w:r>
+        <w:rPr>
+          <w:rFonts w:ascii="Calibri" w:eastAsia="Calibri" w:hAnsi="Calibri" w:cs="Calibri"/>
+          <w:highlight w:val="yellow"/>
+        </w:rPr>
+        <w:t>Contestant contestant)</w:t>
       </w:r>
     </w:p>
     <w:p>
       <w:pPr>
         <w:spacing w:line="257" w:lineRule="auto"/>
+        <w:rPr>
+          <w:highlight w:val="yellow"/>
+        </w:rPr>
       </w:pPr>
       <w:r>
         <w:rPr>
           <w:rFonts w:ascii="Calibri" w:eastAsia="Calibri" w:hAnsi="Calibri" w:cs="Calibri"/>
           <w:b/>
           <w:bCs/>
+          <w:highlight w:val="yellow"/>
         </w:rPr>
         <w:t>(10 points)</w:t>
       </w:r>
       <w:r>
         <w:rPr>
           <w:rFonts w:ascii="Calibri" w:eastAsia="Calibri" w:hAnsi="Calibri" w:cs="Calibri"/>
-        </w:rPr>
-        <w:t xml:space="preserve"> As a developer, I want to write an ISweepstakesManager interface with the following methods for a sweepstakes management system:</w:t>
+          <w:highlight w:val="yellow"/>
+        </w:rPr>
+        <w:t xml:space="preserve"> As a developer, I want to write an </w:t>
+      </w:r>
+      <w:proofErr w:type="spellStart"/>
+      <w:r>
+        <w:rPr>
+          <w:rFonts w:ascii="Calibri" w:eastAsia="Calibri" w:hAnsi="Calibri" w:cs="Calibri"/>
+          <w:highlight w:val="yellow"/>
+        </w:rPr>
+        <w:t>ISweepstakesManager</w:t>
+      </w:r>
+      <w:proofErr w:type="spellEnd"/>
+      <w:r>
+        <w:rPr>
+          <w:rFonts w:ascii="Calibri" w:eastAsia="Calibri" w:hAnsi="Calibri" w:cs="Calibri"/>
+          <w:highlight w:val="yellow"/>
+        </w:rPr>
+        <w:t xml:space="preserve"> interface with the following methods for a sweepstakes management system:</w:t>
       </w:r>
     </w:p>
     <w:p>
@@ -190,12 +339,41 @@
           <w:ilvl w:val="0"/>
           <w:numId w:val="1"/>
         </w:numPr>
-      </w:pPr>
-      <w:r>
-        <w:rPr>
-          <w:rFonts w:ascii="Calibri" w:eastAsia="Calibri" w:hAnsi="Calibri" w:cs="Calibri"/>
-        </w:rPr>
-        <w:t>void InsertSweepstakes(Sweepstakes sweepstakes)</w:t>
+        <w:rPr>
+          <w:highlight w:val="yellow"/>
+        </w:rPr>
+      </w:pPr>
+      <w:r>
+        <w:rPr>
+          <w:rFonts w:ascii="Calibri" w:eastAsia="Calibri" w:hAnsi="Calibri" w:cs="Calibri"/>
+          <w:highlight w:val="yellow"/>
+        </w:rPr>
+        <w:t xml:space="preserve">void </w:t>
+      </w:r>
+      <w:proofErr w:type="spellStart"/>
+      <w:proofErr w:type="gramStart"/>
+      <w:r>
+        <w:rPr>
+          <w:rFonts w:ascii="Calibri" w:eastAsia="Calibri" w:hAnsi="Calibri" w:cs="Calibri"/>
+          <w:highlight w:val="yellow"/>
+        </w:rPr>
+        <w:t>InsertSweepstakes</w:t>
+      </w:r>
+      <w:proofErr w:type="spellEnd"/>
+      <w:r>
+        <w:rPr>
+          <w:rFonts w:ascii="Calibri" w:eastAsia="Calibri" w:hAnsi="Calibri" w:cs="Calibri"/>
+          <w:highlight w:val="yellow"/>
+        </w:rPr>
+        <w:t>(</w:t>
+      </w:r>
+      <w:proofErr w:type="gramEnd"/>
+      <w:r>
+        <w:rPr>
+          <w:rFonts w:ascii="Calibri" w:eastAsia="Calibri" w:hAnsi="Calibri" w:cs="Calibri"/>
+          <w:highlight w:val="yellow"/>
+        </w:rPr>
+        <w:t>Sweepstakes sweepstakes)</w:t>
       </w:r>
     </w:p>
     <w:p>
@@ -205,131 +383,353 @@
           <w:ilvl w:val="0"/>
           <w:numId w:val="1"/>
         </w:numPr>
-      </w:pPr>
-      <w:r>
-        <w:rPr>
-          <w:rFonts w:ascii="Calibri" w:eastAsia="Calibri" w:hAnsi="Calibri" w:cs="Calibri"/>
-        </w:rPr>
-        <w:t>Sweepstakes GetSweepstakes()</w:t>
+        <w:rPr>
+          <w:highlight w:val="yellow"/>
+        </w:rPr>
+      </w:pPr>
+      <w:r>
+        <w:rPr>
+          <w:rFonts w:ascii="Calibri" w:eastAsia="Calibri" w:hAnsi="Calibri" w:cs="Calibri"/>
+          <w:highlight w:val="yellow"/>
+        </w:rPr>
+        <w:t xml:space="preserve">Sweepstakes </w:t>
+      </w:r>
+      <w:proofErr w:type="spellStart"/>
+      <w:proofErr w:type="gramStart"/>
+      <w:r>
+        <w:rPr>
+          <w:rFonts w:ascii="Calibri" w:eastAsia="Calibri" w:hAnsi="Calibri" w:cs="Calibri"/>
+          <w:highlight w:val="yellow"/>
+        </w:rPr>
+        <w:t>GetSweepstakes</w:t>
+      </w:r>
+      <w:proofErr w:type="spellEnd"/>
+      <w:r>
+        <w:rPr>
+          <w:rFonts w:ascii="Calibri" w:eastAsia="Calibri" w:hAnsi="Calibri" w:cs="Calibri"/>
+          <w:highlight w:val="yellow"/>
+        </w:rPr>
+        <w:t>(</w:t>
+      </w:r>
+      <w:proofErr w:type="gramEnd"/>
+      <w:r>
+        <w:rPr>
+          <w:rFonts w:ascii="Calibri" w:eastAsia="Calibri" w:hAnsi="Calibri" w:cs="Calibri"/>
+          <w:highlight w:val="yellow"/>
+        </w:rPr>
+        <w:t>)</w:t>
       </w:r>
     </w:p>
     <w:p>
       <w:pPr>
         <w:spacing w:line="257" w:lineRule="auto"/>
+        <w:rPr>
+          <w:highlight w:val="yellow"/>
+        </w:rPr>
       </w:pPr>
       <w:r>
         <w:rPr>
           <w:rFonts w:ascii="Calibri" w:eastAsia="Calibri" w:hAnsi="Calibri" w:cs="Calibri"/>
           <w:b/>
           <w:bCs/>
+          <w:highlight w:val="yellow"/>
         </w:rPr>
         <w:t>(10 points)</w:t>
       </w:r>
       <w:r>
         <w:rPr>
           <w:rFonts w:ascii="Calibri" w:eastAsia="Calibri" w:hAnsi="Calibri" w:cs="Calibri"/>
-        </w:rPr>
-        <w:t xml:space="preserve"> As a developer, I want to create a SweepstakesStackManager class that uses the Stack data structure as an underlying structure.</w:t>
+          <w:highlight w:val="yellow"/>
+        </w:rPr>
+        <w:t xml:space="preserve"> As a developer, I want to create a </w:t>
+      </w:r>
+      <w:proofErr w:type="spellStart"/>
+      <w:r>
+        <w:rPr>
+          <w:rFonts w:ascii="Calibri" w:eastAsia="Calibri" w:hAnsi="Calibri" w:cs="Calibri"/>
+          <w:highlight w:val="yellow"/>
+        </w:rPr>
+        <w:t>SweepstakesStackManager</w:t>
+      </w:r>
+      <w:proofErr w:type="spellEnd"/>
+      <w:r>
+        <w:rPr>
+          <w:rFonts w:ascii="Calibri" w:eastAsia="Calibri" w:hAnsi="Calibri" w:cs="Calibri"/>
+          <w:highlight w:val="yellow"/>
+        </w:rPr>
+        <w:t xml:space="preserve"> class that uses the Stack data structure as an underlying structure.</w:t>
       </w:r>
     </w:p>
     <w:p>
       <w:pPr>
         <w:spacing w:line="257" w:lineRule="auto"/>
+        <w:rPr>
+          <w:highlight w:val="yellow"/>
+        </w:rPr>
       </w:pPr>
       <w:r>
         <w:rPr>
           <w:rFonts w:ascii="Calibri" w:eastAsia="Calibri" w:hAnsi="Calibri" w:cs="Calibri"/>
           <w:b/>
           <w:bCs/>
+          <w:highlight w:val="yellow"/>
         </w:rPr>
         <w:t>(10 points)</w:t>
       </w:r>
       <w:r>
         <w:rPr>
           <w:rFonts w:ascii="Calibri" w:eastAsia="Calibri" w:hAnsi="Calibri" w:cs="Calibri"/>
-        </w:rPr>
-        <w:t xml:space="preserve"> As a developer, I want to create a SweepstakesQueueManager class that uses the Queue data structure as an underlying structure.</w:t>
+          <w:highlight w:val="yellow"/>
+        </w:rPr>
+        <w:t xml:space="preserve"> As a developer, I want to create a </w:t>
+      </w:r>
+      <w:proofErr w:type="spellStart"/>
+      <w:r>
+        <w:rPr>
+          <w:rFonts w:ascii="Calibri" w:eastAsia="Calibri" w:hAnsi="Calibri" w:cs="Calibri"/>
+          <w:highlight w:val="yellow"/>
+        </w:rPr>
+        <w:t>SweepstakesQueueManager</w:t>
+      </w:r>
+      <w:proofErr w:type="spellEnd"/>
+      <w:r>
+        <w:rPr>
+          <w:rFonts w:ascii="Calibri" w:eastAsia="Calibri" w:hAnsi="Calibri" w:cs="Calibri"/>
+          <w:highlight w:val="yellow"/>
+        </w:rPr>
+        <w:t xml:space="preserve"> class that uses the Queue data structure as an underlying structure.</w:t>
       </w:r>
     </w:p>
     <w:p>
       <w:pPr>
         <w:spacing w:line="257" w:lineRule="auto"/>
+        <w:rPr>
+          <w:highlight w:val="yellow"/>
+        </w:rPr>
       </w:pPr>
       <w:r>
         <w:rPr>
           <w:rFonts w:ascii="Calibri" w:eastAsia="Calibri" w:hAnsi="Calibri" w:cs="Calibri"/>
           <w:b/>
           <w:bCs/>
+          <w:highlight w:val="yellow"/>
         </w:rPr>
         <w:t>(10 points)</w:t>
       </w:r>
       <w:r>
         <w:rPr>
           <w:rFonts w:ascii="Calibri" w:eastAsia="Calibri" w:hAnsi="Calibri" w:cs="Calibri"/>
-        </w:rPr>
-        <w:t xml:space="preserve"> As a developer, I want my SweepstakesStackManager class and SweepstakesQueueManager class to inherit from the ISweepstakesManager interface and implement the methods from the ISweepstakesManager interface using Stack and Queue methods.</w:t>
+          <w:highlight w:val="yellow"/>
+        </w:rPr>
+        <w:t xml:space="preserve"> As a developer, I want my </w:t>
+      </w:r>
+      <w:proofErr w:type="spellStart"/>
+      <w:r>
+        <w:rPr>
+          <w:rFonts w:ascii="Calibri" w:eastAsia="Calibri" w:hAnsi="Calibri" w:cs="Calibri"/>
+          <w:highlight w:val="yellow"/>
+        </w:rPr>
+        <w:t>SweepstakesStackManager</w:t>
+      </w:r>
+      <w:proofErr w:type="spellEnd"/>
+      <w:r>
+        <w:rPr>
+          <w:rFonts w:ascii="Calibri" w:eastAsia="Calibri" w:hAnsi="Calibri" w:cs="Calibri"/>
+          <w:highlight w:val="yellow"/>
+        </w:rPr>
+        <w:t xml:space="preserve"> class and </w:t>
+      </w:r>
+      <w:proofErr w:type="spellStart"/>
+      <w:r>
+        <w:rPr>
+          <w:rFonts w:ascii="Calibri" w:eastAsia="Calibri" w:hAnsi="Calibri" w:cs="Calibri"/>
+          <w:highlight w:val="yellow"/>
+        </w:rPr>
+        <w:t>SweepstakesQueueManager</w:t>
+      </w:r>
+      <w:proofErr w:type="spellEnd"/>
+      <w:r>
+        <w:rPr>
+          <w:rFonts w:ascii="Calibri" w:eastAsia="Calibri" w:hAnsi="Calibri" w:cs="Calibri"/>
+          <w:highlight w:val="yellow"/>
+        </w:rPr>
+        <w:t xml:space="preserve"> class to inherit from the </w:t>
+      </w:r>
+      <w:proofErr w:type="spellStart"/>
+      <w:r>
+        <w:rPr>
+          <w:rFonts w:ascii="Calibri" w:eastAsia="Calibri" w:hAnsi="Calibri" w:cs="Calibri"/>
+          <w:highlight w:val="yellow"/>
+        </w:rPr>
+        <w:t>ISweepstakesManager</w:t>
+      </w:r>
+      <w:proofErr w:type="spellEnd"/>
+      <w:r>
+        <w:rPr>
+          <w:rFonts w:ascii="Calibri" w:eastAsia="Calibri" w:hAnsi="Calibri" w:cs="Calibri"/>
+          <w:highlight w:val="yellow"/>
+        </w:rPr>
+        <w:t xml:space="preserve"> interface and implement the methods from the </w:t>
+      </w:r>
+      <w:proofErr w:type="spellStart"/>
+      <w:r>
+        <w:rPr>
+          <w:rFonts w:ascii="Calibri" w:eastAsia="Calibri" w:hAnsi="Calibri" w:cs="Calibri"/>
+          <w:highlight w:val="yellow"/>
+        </w:rPr>
+        <w:t>ISweepstakesManager</w:t>
+      </w:r>
+      <w:proofErr w:type="spellEnd"/>
+      <w:r>
+        <w:rPr>
+          <w:rFonts w:ascii="Calibri" w:eastAsia="Calibri" w:hAnsi="Calibri" w:cs="Calibri"/>
+          <w:highlight w:val="yellow"/>
+        </w:rPr>
+        <w:t xml:space="preserve"> interface using Stack and Queue methods.</w:t>
       </w:r>
     </w:p>
     <w:p>
       <w:pPr>
         <w:spacing w:line="257" w:lineRule="auto"/>
+        <w:rPr>
+          <w:highlight w:val="yellow"/>
+        </w:rPr>
       </w:pPr>
       <w:r>
         <w:rPr>
           <w:rFonts w:ascii="Calibri" w:eastAsia="Calibri" w:hAnsi="Calibri" w:cs="Calibri"/>
           <w:b/>
           <w:bCs/>
+          <w:highlight w:val="yellow"/>
         </w:rPr>
         <w:t xml:space="preserve">(5 points) </w:t>
       </w:r>
       <w:r>
         <w:rPr>
           <w:rFonts w:ascii="Calibri" w:eastAsia="Calibri" w:hAnsi="Calibri" w:cs="Calibri"/>
-        </w:rPr>
-        <w:t xml:space="preserve">As a developer, I want to create a MarketingFirm class with functionality to create a sweepstakes. </w:t>
+          <w:highlight w:val="yellow"/>
+        </w:rPr>
+        <w:t xml:space="preserve">As a developer, I want to create a </w:t>
+      </w:r>
+      <w:proofErr w:type="spellStart"/>
+      <w:r>
+        <w:rPr>
+          <w:rFonts w:ascii="Calibri" w:eastAsia="Calibri" w:hAnsi="Calibri" w:cs="Calibri"/>
+          <w:highlight w:val="yellow"/>
+        </w:rPr>
+        <w:t>MarketingFirm</w:t>
+      </w:r>
+      <w:proofErr w:type="spellEnd"/>
+      <w:r>
+        <w:rPr>
+          <w:rFonts w:ascii="Calibri" w:eastAsia="Calibri" w:hAnsi="Calibri" w:cs="Calibri"/>
+          <w:highlight w:val="yellow"/>
+        </w:rPr>
+        <w:t xml:space="preserve"> class with functionality to create a sweepstakes. </w:t>
       </w:r>
     </w:p>
     <w:p>
       <w:pPr>
         <w:spacing w:line="257" w:lineRule="auto"/>
+        <w:rPr>
+          <w:highlight w:val="yellow"/>
+        </w:rPr>
       </w:pPr>
       <w:r>
         <w:rPr>
           <w:rFonts w:ascii="Calibri" w:eastAsia="Calibri" w:hAnsi="Calibri" w:cs="Calibri"/>
           <w:b/>
           <w:bCs/>
+          <w:highlight w:val="yellow"/>
         </w:rPr>
         <w:t>(10 points)</w:t>
       </w:r>
       <w:r>
         <w:rPr>
           <w:rFonts w:ascii="Calibri" w:eastAsia="Calibri" w:hAnsi="Calibri" w:cs="Calibri"/>
-        </w:rPr>
-        <w:t xml:space="preserve"> As a developer, I want to implement dependency injection in my MarketingFirm class so that I can utilize a sweepstakes manager.</w:t>
+          <w:highlight w:val="yellow"/>
+        </w:rPr>
+        <w:t xml:space="preserve"> As a developer, I want to implement dependency injection in my </w:t>
+      </w:r>
+      <w:proofErr w:type="spellStart"/>
+      <w:r>
+        <w:rPr>
+          <w:rFonts w:ascii="Calibri" w:eastAsia="Calibri" w:hAnsi="Calibri" w:cs="Calibri"/>
+          <w:highlight w:val="yellow"/>
+        </w:rPr>
+        <w:t>MarketingFirm</w:t>
+      </w:r>
+      <w:proofErr w:type="spellEnd"/>
+      <w:r>
+        <w:rPr>
+          <w:rFonts w:ascii="Calibri" w:eastAsia="Calibri" w:hAnsi="Calibri" w:cs="Calibri"/>
+          <w:highlight w:val="yellow"/>
+        </w:rPr>
+        <w:t xml:space="preserve"> class so that I can utilize a sweepstakes manager.</w:t>
       </w:r>
     </w:p>
     <w:p>
       <w:pPr>
         <w:spacing w:line="257" w:lineRule="auto"/>
+        <w:rPr>
+          <w:highlight w:val="yellow"/>
+        </w:rPr>
       </w:pPr>
       <w:r>
         <w:rPr>
           <w:rFonts w:ascii="Calibri" w:eastAsia="Calibri" w:hAnsi="Calibri" w:cs="Calibri"/>
           <w:b/>
           <w:bCs/>
+          <w:highlight w:val="yellow"/>
         </w:rPr>
         <w:t>(10 points)</w:t>
       </w:r>
       <w:r>
         <w:rPr>
           <w:rFonts w:ascii="Calibri" w:eastAsia="Calibri" w:hAnsi="Calibri" w:cs="Calibri"/>
-        </w:rPr>
-        <w:t xml:space="preserve"> As a developer, I want to use the factory design pattern to allow a user to choose between a SweepstakesStackManager or a SweepstakesQueueManager to manage the sweepstakes objects.</w:t>
+          <w:highlight w:val="yellow"/>
+        </w:rPr>
+        <w:t xml:space="preserve"> As a developer, I want to use the factory design pattern to allow a user to choose between a </w:t>
+      </w:r>
+      <w:proofErr w:type="spellStart"/>
+      <w:r>
+        <w:rPr>
+          <w:rFonts w:ascii="Calibri" w:eastAsia="Calibri" w:hAnsi="Calibri" w:cs="Calibri"/>
+          <w:highlight w:val="yellow"/>
+        </w:rPr>
+        <w:t>SweepstakesStackManager</w:t>
+      </w:r>
+      <w:proofErr w:type="spellEnd"/>
+      <w:r>
+        <w:rPr>
+          <w:rFonts w:ascii="Calibri" w:eastAsia="Calibri" w:hAnsi="Calibri" w:cs="Calibri"/>
+          <w:highlight w:val="yellow"/>
+        </w:rPr>
+        <w:t xml:space="preserve"> or a </w:t>
+      </w:r>
+      <w:proofErr w:type="spellStart"/>
+      <w:r>
+        <w:rPr>
+          <w:rFonts w:ascii="Calibri" w:eastAsia="Calibri" w:hAnsi="Calibri" w:cs="Calibri"/>
+          <w:highlight w:val="yellow"/>
+        </w:rPr>
+        <w:t>SweepstakesQueueManager</w:t>
+      </w:r>
+      <w:proofErr w:type="spellEnd"/>
+      <w:r>
+        <w:rPr>
+          <w:rFonts w:ascii="Calibri" w:eastAsia="Calibri" w:hAnsi="Calibri" w:cs="Calibri"/>
+          <w:highlight w:val="yellow"/>
+        </w:rPr>
+        <w:t xml:space="preserve"> to manage the sweepstakes objects.</w:t>
       </w:r>
     </w:p>
     <w:p>
       <w:pPr>
         <w:spacing w:line="257" w:lineRule="auto"/>
+        <w:rPr>
+          <w:highlight w:val="yellow"/>
+        </w:rPr>
       </w:pPr>
       <w:r>
         <w:rPr>
@@ -344,12 +744,16 @@
     <w:p>
       <w:pPr>
         <w:spacing w:line="257" w:lineRule="auto"/>
+        <w:rPr>
+          <w:highlight w:val="yellow"/>
+        </w:rPr>
       </w:pPr>
       <w:r>
         <w:rPr>
           <w:rFonts w:ascii="Calibri" w:eastAsia="Calibri" w:hAnsi="Calibri" w:cs="Calibri"/>
           <w:b/>
           <w:bCs/>
+          <w:highlight w:val="yellow"/>
         </w:rPr>
         <w:lastRenderedPageBreak/>
         <w:t>(5 points)</w:t>
@@ -357,6 +761,7 @@
       <w:r>
         <w:rPr>
           <w:rFonts w:ascii="Calibri" w:eastAsia="Calibri" w:hAnsi="Calibri" w:cs="Calibri"/>
+          <w:highlight w:val="yellow"/>
         </w:rPr>
         <w:t xml:space="preserve"> As a developer, I want to use the observer design pattern to notify all users of the winning contestant, with the winner of the sweepstakes getting a different message specifically congratulating them on being the winner. </w:t>
       </w:r>
@@ -370,20 +775,39 @@
           <w:rFonts w:ascii="Calibri" w:eastAsia="Calibri" w:hAnsi="Calibri" w:cs="Calibri"/>
           <w:b/>
           <w:bCs/>
+          <w:highlight w:val="yellow"/>
         </w:rPr>
         <w:t xml:space="preserve">(5 points) </w:t>
       </w:r>
       <w:r>
         <w:rPr>
           <w:rFonts w:ascii="Calibri" w:eastAsia="Calibri" w:hAnsi="Calibri" w:cs="Calibri"/>
-        </w:rPr>
-        <w:t xml:space="preserve">As a developer, I want to send an actual email to a sweepstakes winner using an MailKit API </w:t>
+          <w:highlight w:val="yellow"/>
+        </w:rPr>
+        <w:t xml:space="preserve">As a developer, I want to send an actual email to a sweepstakes winner using an </w:t>
+      </w:r>
+      <w:proofErr w:type="spellStart"/>
+      <w:r>
+        <w:rPr>
+          <w:rFonts w:ascii="Calibri" w:eastAsia="Calibri" w:hAnsi="Calibri" w:cs="Calibri"/>
+          <w:highlight w:val="yellow"/>
+        </w:rPr>
+        <w:t>MailKit</w:t>
+      </w:r>
+      <w:proofErr w:type="spellEnd"/>
+      <w:r>
+        <w:rPr>
+          <w:rFonts w:ascii="Calibri" w:eastAsia="Calibri" w:hAnsi="Calibri" w:cs="Calibri"/>
+          <w:highlight w:val="yellow"/>
+        </w:rPr>
+        <w:t xml:space="preserve"> API </w:t>
       </w:r>
       <w:hyperlink r:id="rId7">
         <w:r>
           <w:rPr>
             <w:rStyle w:val="Hyperlink"/>
             <w:rFonts w:ascii="Calibri" w:eastAsia="Calibri" w:hAnsi="Calibri" w:cs="Calibri"/>
+            <w:highlight w:val="yellow"/>
           </w:rPr>
           <w:t>https://github.com/jstedfast/MailKit</w:t>
         </w:r>
@@ -829,6 +1253,7 @@
     <w:lsdException w:name="HTML Sample" w:semiHidden="1" w:unhideWhenUsed="1"/>
     <w:lsdException w:name="HTML Typewriter" w:semiHidden="1" w:unhideWhenUsed="1"/>
     <w:lsdException w:name="HTML Variable" w:semiHidden="1" w:unhideWhenUsed="1"/>
+    <w:lsdException w:name="Normal Table" w:semiHidden="1" w:unhideWhenUsed="1"/>
     <w:lsdException w:name="annotation subject" w:semiHidden="1" w:unhideWhenUsed="1"/>
     <w:lsdException w:name="No List" w:semiHidden="1" w:unhideWhenUsed="1"/>
     <w:lsdException w:name="Outline List 1" w:semiHidden="1" w:unhideWhenUsed="1"/>
@@ -875,8 +1300,10 @@
     <w:lsdException w:name="Table Subtle 2" w:semiHidden="1" w:unhideWhenUsed="1"/>
     <w:lsdException w:name="Table Web 1" w:semiHidden="1" w:unhideWhenUsed="1"/>
     <w:lsdException w:name="Table Web 2" w:semiHidden="1" w:unhideWhenUsed="1"/>
+    <w:lsdException w:name="Table Web 3" w:semiHidden="1" w:unhideWhenUsed="1"/>
     <w:lsdException w:name="Balloon Text" w:semiHidden="1" w:unhideWhenUsed="1"/>
     <w:lsdException w:name="Table Grid" w:uiPriority="39"/>
+    <w:lsdException w:name="Table Theme" w:semiHidden="1" w:unhideWhenUsed="1"/>
     <w:lsdException w:name="Placeholder Text" w:semiHidden="1"/>
     <w:lsdException w:name="No Spacing" w:uiPriority="1" w:qFormat="1"/>
     <w:lsdException w:name="Light Shading" w:uiPriority="60"/>

</xml_diff>

<commit_message>
refactored registration sweepstakes class. Added a counter in order to be able to satisfy the key and value parameters. Finished pick winner method.
</commit_message>
<xml_diff>
--- a/011_Sweepstakes_User_Stories (1).docx
+++ b/011_Sweepstakes_User_Stories (1).docx
@@ -81,14 +81,12 @@
         </w:rPr>
         <w:t xml:space="preserve"> As a developer, I want to create a Contestant class that has a first name, last name, email address, and registration number.</w:t>
       </w:r>
-      <w:bookmarkStart w:id="0" w:name="_GoBack"/>
-      <w:bookmarkEnd w:id="0"/>
     </w:p>
     <w:p>
       <w:pPr>
         <w:spacing w:line="257" w:lineRule="auto"/>
         <w:rPr>
-          <w:highlight w:val="cyan"/>
+          <w:highlight w:val="green"/>
         </w:rPr>
       </w:pPr>
       <w:r>
@@ -96,14 +94,14 @@
           <w:rFonts w:ascii="Calibri" w:eastAsia="Calibri" w:hAnsi="Calibri" w:cs="Calibri"/>
           <w:b/>
           <w:bCs/>
-          <w:highlight w:val="cyan"/>
+          <w:highlight w:val="green"/>
         </w:rPr>
         <w:t>(10 points)</w:t>
       </w:r>
       <w:r>
         <w:rPr>
           <w:rFonts w:ascii="Calibri" w:eastAsia="Calibri" w:hAnsi="Calibri" w:cs="Calibri"/>
-          <w:highlight w:val="cyan"/>
+          <w:highlight w:val="green"/>
         </w:rPr>
         <w:t xml:space="preserve"> As a developer, I want to create a user interface for any information the application would need to get from the user. One example would be the functionality to assign a Contestant object a first name, last name, email address, and registration number.</w:t>
       </w:r>
@@ -112,7 +110,7 @@
       <w:pPr>
         <w:spacing w:line="257" w:lineRule="auto"/>
         <w:rPr>
-          <w:highlight w:val="yellow"/>
+          <w:highlight w:val="green"/>
         </w:rPr>
       </w:pPr>
       <w:r>
@@ -120,14 +118,14 @@
           <w:rFonts w:ascii="Calibri" w:eastAsia="Calibri" w:hAnsi="Calibri" w:cs="Calibri"/>
           <w:b/>
           <w:bCs/>
-          <w:highlight w:val="yellow"/>
+          <w:highlight w:val="green"/>
         </w:rPr>
         <w:t>(15 points)</w:t>
       </w:r>
       <w:r>
         <w:rPr>
           <w:rFonts w:ascii="Calibri" w:eastAsia="Calibri" w:hAnsi="Calibri" w:cs="Calibri"/>
-          <w:highlight w:val="yellow"/>
+          <w:highlight w:val="green"/>
         </w:rPr>
         <w:t xml:space="preserve"> As a developer, I want to create a Sweepstakes class that uses the Dictionary data structure as an underlying structure. The Sweepstakes class will have the following methods with full implementation (write the functionality) of each method:</w:t>
       </w:r>
@@ -140,14 +138,14 @@
           <w:numId w:val="1"/>
         </w:numPr>
         <w:rPr>
-          <w:highlight w:val="yellow"/>
+          <w:highlight w:val="green"/>
         </w:rPr>
       </w:pPr>
       <w:proofErr w:type="gramStart"/>
       <w:r>
         <w:rPr>
           <w:rFonts w:ascii="Calibri" w:eastAsia="Calibri" w:hAnsi="Calibri" w:cs="Calibri"/>
-          <w:highlight w:val="yellow"/>
+          <w:highlight w:val="green"/>
         </w:rPr>
         <w:t>Sweepstakes(</w:t>
       </w:r>
@@ -155,7 +153,7 @@
       <w:r>
         <w:rPr>
           <w:rFonts w:ascii="Calibri" w:eastAsia="Calibri" w:hAnsi="Calibri" w:cs="Calibri"/>
-          <w:highlight w:val="yellow"/>
+          <w:highlight w:val="green"/>
         </w:rPr>
         <w:t>string name)</w:t>
       </w:r>
@@ -168,13 +166,13 @@
           <w:numId w:val="1"/>
         </w:numPr>
         <w:rPr>
-          <w:highlight w:val="yellow"/>
-        </w:rPr>
-      </w:pPr>
-      <w:r>
-        <w:rPr>
-          <w:rFonts w:ascii="Calibri" w:eastAsia="Calibri" w:hAnsi="Calibri" w:cs="Calibri"/>
-          <w:highlight w:val="yellow"/>
+          <w:highlight w:val="green"/>
+        </w:rPr>
+      </w:pPr>
+      <w:r>
+        <w:rPr>
+          <w:rFonts w:ascii="Calibri" w:eastAsia="Calibri" w:hAnsi="Calibri" w:cs="Calibri"/>
+          <w:highlight w:val="green"/>
         </w:rPr>
         <w:t xml:space="preserve">void </w:t>
       </w:r>
@@ -183,7 +181,7 @@
       <w:r>
         <w:rPr>
           <w:rFonts w:ascii="Calibri" w:eastAsia="Calibri" w:hAnsi="Calibri" w:cs="Calibri"/>
-          <w:highlight w:val="yellow"/>
+          <w:highlight w:val="green"/>
         </w:rPr>
         <w:t>RegisterContestant</w:t>
       </w:r>
@@ -191,7 +189,7 @@
       <w:r>
         <w:rPr>
           <w:rFonts w:ascii="Calibri" w:eastAsia="Calibri" w:hAnsi="Calibri" w:cs="Calibri"/>
-          <w:highlight w:val="yellow"/>
+          <w:highlight w:val="green"/>
         </w:rPr>
         <w:t>(</w:t>
       </w:r>
@@ -199,10 +197,12 @@
       <w:r>
         <w:rPr>
           <w:rFonts w:ascii="Calibri" w:eastAsia="Calibri" w:hAnsi="Calibri" w:cs="Calibri"/>
-          <w:highlight w:val="yellow"/>
+          <w:highlight w:val="green"/>
         </w:rPr>
         <w:t>Contestant contestant)</w:t>
       </w:r>
+      <w:bookmarkStart w:id="0" w:name="_GoBack"/>
+      <w:bookmarkEnd w:id="0"/>
     </w:p>
     <w:p>
       <w:pPr>
@@ -212,13 +212,13 @@
           <w:numId w:val="1"/>
         </w:numPr>
         <w:rPr>
-          <w:highlight w:val="yellow"/>
-        </w:rPr>
-      </w:pPr>
-      <w:r>
-        <w:rPr>
-          <w:rFonts w:ascii="Calibri" w:eastAsia="Calibri" w:hAnsi="Calibri" w:cs="Calibri"/>
-          <w:highlight w:val="yellow"/>
+          <w:highlight w:val="cyan"/>
+        </w:rPr>
+      </w:pPr>
+      <w:r>
+        <w:rPr>
+          <w:rFonts w:ascii="Calibri" w:eastAsia="Calibri" w:hAnsi="Calibri" w:cs="Calibri"/>
+          <w:highlight w:val="cyan"/>
         </w:rPr>
         <w:t xml:space="preserve">Contestant </w:t>
       </w:r>
@@ -227,7 +227,7 @@
       <w:r>
         <w:rPr>
           <w:rFonts w:ascii="Calibri" w:eastAsia="Calibri" w:hAnsi="Calibri" w:cs="Calibri"/>
-          <w:highlight w:val="yellow"/>
+          <w:highlight w:val="cyan"/>
         </w:rPr>
         <w:t>PickWinner</w:t>
       </w:r>
@@ -235,7 +235,7 @@
       <w:r>
         <w:rPr>
           <w:rFonts w:ascii="Calibri" w:eastAsia="Calibri" w:hAnsi="Calibri" w:cs="Calibri"/>
-          <w:highlight w:val="yellow"/>
+          <w:highlight w:val="cyan"/>
         </w:rPr>
         <w:t>(</w:t>
       </w:r>
@@ -243,7 +243,7 @@
       <w:r>
         <w:rPr>
           <w:rFonts w:ascii="Calibri" w:eastAsia="Calibri" w:hAnsi="Calibri" w:cs="Calibri"/>
-          <w:highlight w:val="yellow"/>
+          <w:highlight w:val="cyan"/>
         </w:rPr>
         <w:t>)</w:t>
       </w:r>
@@ -256,13 +256,13 @@
           <w:numId w:val="1"/>
         </w:numPr>
         <w:rPr>
-          <w:highlight w:val="yellow"/>
-        </w:rPr>
-      </w:pPr>
-      <w:r>
-        <w:rPr>
-          <w:rFonts w:ascii="Calibri" w:eastAsia="Calibri" w:hAnsi="Calibri" w:cs="Calibri"/>
-          <w:highlight w:val="yellow"/>
+          <w:highlight w:val="cyan"/>
+        </w:rPr>
+      </w:pPr>
+      <w:r>
+        <w:rPr>
+          <w:rFonts w:ascii="Calibri" w:eastAsia="Calibri" w:hAnsi="Calibri" w:cs="Calibri"/>
+          <w:highlight w:val="cyan"/>
         </w:rPr>
         <w:t xml:space="preserve">void </w:t>
       </w:r>
@@ -271,7 +271,7 @@
       <w:r>
         <w:rPr>
           <w:rFonts w:ascii="Calibri" w:eastAsia="Calibri" w:hAnsi="Calibri" w:cs="Calibri"/>
-          <w:highlight w:val="yellow"/>
+          <w:highlight w:val="cyan"/>
         </w:rPr>
         <w:t>PrintContestantInfo</w:t>
       </w:r>
@@ -279,7 +279,7 @@
       <w:r>
         <w:rPr>
           <w:rFonts w:ascii="Calibri" w:eastAsia="Calibri" w:hAnsi="Calibri" w:cs="Calibri"/>
-          <w:highlight w:val="yellow"/>
+          <w:highlight w:val="cyan"/>
         </w:rPr>
         <w:t>(</w:t>
       </w:r>
@@ -287,7 +287,7 @@
       <w:r>
         <w:rPr>
           <w:rFonts w:ascii="Calibri" w:eastAsia="Calibri" w:hAnsi="Calibri" w:cs="Calibri"/>
-          <w:highlight w:val="yellow"/>
+          <w:highlight w:val="cyan"/>
         </w:rPr>
         <w:t>Contestant contestant)</w:t>
       </w:r>

</xml_diff>

<commit_message>
adjusted simulation class to be able to take switch case selection
</commit_message>
<xml_diff>
--- a/011_Sweepstakes_User_Stories (1).docx
+++ b/011_Sweepstakes_User_Stories (1).docx
@@ -201,8 +201,6 @@
         </w:rPr>
         <w:t>Contestant contestant)</w:t>
       </w:r>
-      <w:bookmarkStart w:id="0" w:name="_GoBack"/>
-      <w:bookmarkEnd w:id="0"/>
     </w:p>
     <w:p>
       <w:pPr>
@@ -212,13 +210,13 @@
           <w:numId w:val="1"/>
         </w:numPr>
         <w:rPr>
-          <w:highlight w:val="cyan"/>
-        </w:rPr>
-      </w:pPr>
-      <w:r>
-        <w:rPr>
-          <w:rFonts w:ascii="Calibri" w:eastAsia="Calibri" w:hAnsi="Calibri" w:cs="Calibri"/>
-          <w:highlight w:val="cyan"/>
+          <w:highlight w:val="green"/>
+        </w:rPr>
+      </w:pPr>
+      <w:r>
+        <w:rPr>
+          <w:rFonts w:ascii="Calibri" w:eastAsia="Calibri" w:hAnsi="Calibri" w:cs="Calibri"/>
+          <w:highlight w:val="green"/>
         </w:rPr>
         <w:t xml:space="preserve">Contestant </w:t>
       </w:r>
@@ -227,7 +225,7 @@
       <w:r>
         <w:rPr>
           <w:rFonts w:ascii="Calibri" w:eastAsia="Calibri" w:hAnsi="Calibri" w:cs="Calibri"/>
-          <w:highlight w:val="cyan"/>
+          <w:highlight w:val="green"/>
         </w:rPr>
         <w:t>PickWinner</w:t>
       </w:r>
@@ -235,7 +233,7 @@
       <w:r>
         <w:rPr>
           <w:rFonts w:ascii="Calibri" w:eastAsia="Calibri" w:hAnsi="Calibri" w:cs="Calibri"/>
-          <w:highlight w:val="cyan"/>
+          <w:highlight w:val="green"/>
         </w:rPr>
         <w:t>(</w:t>
       </w:r>
@@ -243,7 +241,7 @@
       <w:r>
         <w:rPr>
           <w:rFonts w:ascii="Calibri" w:eastAsia="Calibri" w:hAnsi="Calibri" w:cs="Calibri"/>
-          <w:highlight w:val="cyan"/>
+          <w:highlight w:val="green"/>
         </w:rPr>
         <w:t>)</w:t>
       </w:r>
@@ -256,13 +254,13 @@
           <w:numId w:val="1"/>
         </w:numPr>
         <w:rPr>
-          <w:highlight w:val="cyan"/>
-        </w:rPr>
-      </w:pPr>
-      <w:r>
-        <w:rPr>
-          <w:rFonts w:ascii="Calibri" w:eastAsia="Calibri" w:hAnsi="Calibri" w:cs="Calibri"/>
-          <w:highlight w:val="cyan"/>
+          <w:highlight w:val="green"/>
+        </w:rPr>
+      </w:pPr>
+      <w:r>
+        <w:rPr>
+          <w:rFonts w:ascii="Calibri" w:eastAsia="Calibri" w:hAnsi="Calibri" w:cs="Calibri"/>
+          <w:highlight w:val="green"/>
         </w:rPr>
         <w:t xml:space="preserve">void </w:t>
       </w:r>
@@ -271,7 +269,7 @@
       <w:r>
         <w:rPr>
           <w:rFonts w:ascii="Calibri" w:eastAsia="Calibri" w:hAnsi="Calibri" w:cs="Calibri"/>
-          <w:highlight w:val="cyan"/>
+          <w:highlight w:val="green"/>
         </w:rPr>
         <w:t>PrintContestantInfo</w:t>
       </w:r>
@@ -279,7 +277,7 @@
       <w:r>
         <w:rPr>
           <w:rFonts w:ascii="Calibri" w:eastAsia="Calibri" w:hAnsi="Calibri" w:cs="Calibri"/>
-          <w:highlight w:val="cyan"/>
+          <w:highlight w:val="green"/>
         </w:rPr>
         <w:t>(</w:t>
       </w:r>
@@ -287,7 +285,7 @@
       <w:r>
         <w:rPr>
           <w:rFonts w:ascii="Calibri" w:eastAsia="Calibri" w:hAnsi="Calibri" w:cs="Calibri"/>
-          <w:highlight w:val="cyan"/>
+          <w:highlight w:val="green"/>
         </w:rPr>
         <w:t>Contestant contestant)</w:t>
       </w:r>
@@ -672,7 +670,7 @@
       <w:pPr>
         <w:spacing w:line="257" w:lineRule="auto"/>
         <w:rPr>
-          <w:highlight w:val="yellow"/>
+          <w:highlight w:val="cyan"/>
         </w:rPr>
       </w:pPr>
       <w:r>
@@ -680,14 +678,14 @@
           <w:rFonts w:ascii="Calibri" w:eastAsia="Calibri" w:hAnsi="Calibri" w:cs="Calibri"/>
           <w:b/>
           <w:bCs/>
-          <w:highlight w:val="yellow"/>
+          <w:highlight w:val="cyan"/>
         </w:rPr>
         <w:t>(10 points)</w:t>
       </w:r>
       <w:r>
         <w:rPr>
           <w:rFonts w:ascii="Calibri" w:eastAsia="Calibri" w:hAnsi="Calibri" w:cs="Calibri"/>
-          <w:highlight w:val="yellow"/>
+          <w:highlight w:val="cyan"/>
         </w:rPr>
         <w:t xml:space="preserve"> As a developer, I want to use the factory design pattern to allow a user to choose between a </w:t>
       </w:r>
@@ -695,7 +693,7 @@
       <w:r>
         <w:rPr>
           <w:rFonts w:ascii="Calibri" w:eastAsia="Calibri" w:hAnsi="Calibri" w:cs="Calibri"/>
-          <w:highlight w:val="yellow"/>
+          <w:highlight w:val="cyan"/>
         </w:rPr>
         <w:t>SweepstakesStackManager</w:t>
       </w:r>
@@ -703,7 +701,7 @@
       <w:r>
         <w:rPr>
           <w:rFonts w:ascii="Calibri" w:eastAsia="Calibri" w:hAnsi="Calibri" w:cs="Calibri"/>
-          <w:highlight w:val="yellow"/>
+          <w:highlight w:val="cyan"/>
         </w:rPr>
         <w:t xml:space="preserve"> or a </w:t>
       </w:r>
@@ -711,7 +709,7 @@
       <w:r>
         <w:rPr>
           <w:rFonts w:ascii="Calibri" w:eastAsia="Calibri" w:hAnsi="Calibri" w:cs="Calibri"/>
-          <w:highlight w:val="yellow"/>
+          <w:highlight w:val="cyan"/>
         </w:rPr>
         <w:t>SweepstakesQueueManager</w:t>
       </w:r>
@@ -719,10 +717,12 @@
       <w:r>
         <w:rPr>
           <w:rFonts w:ascii="Calibri" w:eastAsia="Calibri" w:hAnsi="Calibri" w:cs="Calibri"/>
-          <w:highlight w:val="yellow"/>
+          <w:highlight w:val="cyan"/>
         </w:rPr>
         <w:t xml:space="preserve"> to manage the sweepstakes objects.</w:t>
       </w:r>
+      <w:bookmarkStart w:id="0" w:name="_GoBack"/>
+      <w:bookmarkEnd w:id="0"/>
     </w:p>
     <w:p>
       <w:pPr>

</xml_diff>